<commit_message>
menambahkan file file baru naskah skripsi yoga dan referensi
</commit_message>
<xml_diff>
--- a/Proposal Pra Skripsi Yogo Hermawan3.docx
+++ b/Proposal Pra Skripsi Yogo Hermawan3.docx
@@ -7,8 +7,6 @@
         <w:spacing w:before="0" w:after="0" w:line="480" w:lineRule="auto"/>
         <w:jc w:val="center"/>
       </w:pPr>
-      <w:bookmarkStart w:id="4" w:name="_GoBack"/>
-      <w:bookmarkEnd w:id="4"/>
       <w:r>
         <w:rPr>
           <w:sz w:val="28"/>
@@ -657,6 +655,9 @@
       <w:pPr>
         <w:spacing w:before="0" w:after="0" w:line="480" w:lineRule="auto"/>
         <w:ind w:left="0" w:firstLine="426"/>
+        <w:rPr>
+          <w:szCs w:val="24"/>
+        </w:rPr>
       </w:pPr>
       <w:r>
         <w:rPr>
@@ -751,6 +752,14 @@
       </w:r>
       <w:r>
         <w:rPr>
+          <w:rFonts w:hint="default"/>
+          <w:szCs w:val="24"/>
+          <w:lang w:val="en"/>
+        </w:rPr>
+        <w:tab/>
+      </w:r>
+      <w:r>
+        <w:rPr>
           <w:szCs w:val="24"/>
         </w:rPr>
         <w:t>Pendidikan agama dan moral sangat membantu anak dalam memasuki</w:t>
@@ -799,43 +808,93 @@
       <w:pPr>
         <w:spacing w:before="0" w:after="0" w:line="480" w:lineRule="auto"/>
         <w:ind w:left="0" w:firstLine="426"/>
-      </w:pPr>
-      <w:r>
-        <w:t>Dalam pembuatan aplikasi android, android studio merupakan tool sekaligus editor yang dapat digunakan untuk membuat aplikasi android. Namun sering dikeluhkan bahwa android studio terlalu berat jika dijalankan di spesifikasi komputer yang minimal, harus dengan spesifikasi komputer yang tinggi untuk menjalankan android studio dan pembuatan aplikasi android.</w:t>
-      </w:r>
-    </w:p>
-    <w:p>
-      <w:pPr>
-        <w:spacing w:before="0" w:after="0" w:line="480" w:lineRule="auto"/>
-        <w:ind w:left="0" w:firstLine="0"/>
-      </w:pPr>
-      <w:r>
-        <w:tab/>
-      </w:r>
-      <w:r>
-        <w:t>Pembuatan aplikasi mobile pembelajaran agama islam pada madrasah ibtidaiyah berbasis android oleh Hendri Sulistianto Hadi, Harries Arizonia Ismail, dan Ana Wahyuni (2015). Hasil dari penelitian ini adalah sistem pembelajaran agama islam yang berisi tentang pengenalan tanda baca, surat pendek dan bacaan sholat. Sesuai materi pelajaran kelas 1 dan 2 MI Tawang.</w:t>
+        <w:rPr>
+          <w:rFonts w:hint="default"/>
+          <w:szCs w:val="24"/>
+          <w:lang w:val="en"/>
+        </w:rPr>
+      </w:pPr>
+      <w:r>
+        <w:rPr>
+          <w:rFonts w:hint="default"/>
+          <w:szCs w:val="24"/>
+          <w:lang w:val="en"/>
+        </w:rPr>
+        <w:t>Bagi anak-anak belajar merupakan kegiatan yang membosankan. Sehingga para orangtua harus mencari cara agar anak-anak tidak mudah bosan dalam belajar. Sebagian besar aplikasi yang dibuat berupa pembelajaran untuk materi ujian nasional saja, sedangkan untuk mata pelajaran agama masih sedikit.</w:t>
+      </w:r>
+    </w:p>
+    <w:p>
+      <w:pPr>
+        <w:spacing w:before="0" w:after="0" w:line="480" w:lineRule="auto"/>
+        <w:ind w:left="0" w:firstLine="426"/>
+        <w:rPr>
+          <w:rFonts w:hint="default"/>
+          <w:szCs w:val="24"/>
+          <w:lang w:val="en"/>
+        </w:rPr>
+      </w:pPr>
+      <w:r>
+        <w:rPr>
+          <w:rFonts w:hint="default"/>
+          <w:szCs w:val="24"/>
+          <w:lang w:val="en"/>
+        </w:rPr>
+        <w:t>Salah satu cara yang dilakukan adalah dengan menggunakan aplikasi pembelajaran interaktif sebagai sarana belajar, dengan menggabungkan materi pembelajaran yang ada pada sekolah dasar pada umumnya.</w:t>
+      </w:r>
+    </w:p>
+    <w:p>
+      <w:pPr>
+        <w:spacing w:before="0" w:after="0" w:line="480" w:lineRule="auto"/>
+        <w:ind w:left="0" w:firstLine="426"/>
+        <w:rPr>
+          <w:rFonts w:hint="default"/>
+          <w:szCs w:val="24"/>
+          <w:lang w:val="en"/>
+        </w:rPr>
+      </w:pPr>
+      <w:r>
+        <w:rPr>
+          <w:rFonts w:hint="default"/>
+          <w:szCs w:val="24"/>
+          <w:lang w:val="en"/>
+        </w:rPr>
+        <w:t xml:space="preserve">Berdasarkan permasalahan diatas, maka penulis menerapkan </w:t>
+      </w:r>
+      <w:r>
+        <w:rPr>
+          <w:rFonts w:hint="default"/>
+          <w:i/>
+          <w:iCs/>
+          <w:szCs w:val="24"/>
+          <w:lang w:val="en"/>
+        </w:rPr>
+        <w:t xml:space="preserve">framework </w:t>
+      </w:r>
+      <w:r>
+        <w:rPr>
+          <w:rFonts w:hint="default"/>
+          <w:szCs w:val="24"/>
+          <w:lang w:val="en"/>
+        </w:rPr>
+        <w:t>Flutter untuk membuat aplikasi android yang menampilkan materi pembelajaran untuk anak-anak disekolah dasar.</w:t>
       </w:r>
     </w:p>
     <w:p>
       <w:pPr>
         <w:spacing w:before="0" w:after="0" w:line="480" w:lineRule="auto"/>
         <w:ind w:left="0" w:firstLine="360"/>
-      </w:pPr>
-      <w:r>
-        <w:rPr>
-          <w:szCs w:val="24"/>
-        </w:rPr>
-        <w:t>Framework flutter ini pernah digunakan oleh Utomo Ardy, Jessy Desiana dan Muhammad Rachmadi (2019). “Pengembangan aplikasi perencana wisata “plesir” berbasis android dan ios”. Aplikasi tersebut dibangun dengan menggunakan bahasa C, C++, dan Dart. Informasi yang ditampilkan dalam aplikasi mobile ini berupa halaman detail wisata ketika menekan salah satu wisata yang ada. Halaman ini berisi informasi lebih rinci mengenai wisata.</w:t>
-      </w:r>
-    </w:p>
-    <w:p>
-      <w:pPr>
-        <w:spacing w:before="0" w:after="0" w:line="480" w:lineRule="auto"/>
-        <w:ind w:left="0" w:firstLine="360"/>
-        <w:rPr>
-          <w:szCs w:val="24"/>
-        </w:rPr>
-      </w:pPr>
+        <w:rPr>
+          <w:szCs w:val="24"/>
+        </w:rPr>
+      </w:pPr>
+      <w:r>
+        <w:rPr>
+          <w:rFonts w:hint="default"/>
+          <w:szCs w:val="24"/>
+          <w:lang w:val="en"/>
+        </w:rPr>
+        <w:t>Selain itu juga menerapkan firebase sebagai database realtime untuk menyimpan data-data inputan dari admin dan user. Teknologi Firebase digunakan dalam aplikasi-aplikasi yang realtime, mulai dari aplikasi web, aplikasi mobile dan game sehingga dapat menyimpan dan mensinkronasi data di beberapa pengguna secara instan.</w:t>
+      </w:r>
     </w:p>
     <w:p>
       <w:pPr>
@@ -863,6 +922,9 @@
         <w:spacing w:before="0" w:after="0" w:line="480" w:lineRule="auto"/>
         <w:ind w:left="0" w:firstLine="426"/>
         <w:contextualSpacing/>
+        <w:rPr>
+          <w:lang w:val="id-ID"/>
+        </w:rPr>
       </w:pPr>
       <w:r>
         <w:rPr>
@@ -884,17 +946,6 @@
         </w:rPr>
         <w:t xml:space="preserve"> untuk membuat aplikasi android yang lebih ringan dan kemudahan dari segi pembuatannya. </w:t>
       </w:r>
-    </w:p>
-    <w:p>
-      <w:pPr>
-        <w:pStyle w:val="178"/>
-        <w:spacing w:before="0" w:after="0" w:line="480" w:lineRule="auto"/>
-        <w:ind w:left="710" w:firstLine="0"/>
-        <w:contextualSpacing/>
-        <w:rPr>
-          <w:lang w:val="id-ID"/>
-        </w:rPr>
-      </w:pPr>
     </w:p>
     <w:p>
       <w:pPr>
@@ -976,24 +1027,62 @@
         <w:contextualSpacing/>
       </w:pPr>
       <w:r>
-        <w:t>Latihan soal yang akan ditampilkan berupa pilihan ganda sebanyak 15 soal setiap materi.</w:t>
+        <w:t>Latihan soal yang akan ditampilkan berupa pilihan ganda sebanyak 15 soal setiap materi</w:t>
+      </w:r>
+      <w:r>
+        <w:rPr>
+          <w:rFonts w:hint="default"/>
+          <w:lang w:val="en"/>
+        </w:rPr>
+        <w:t xml:space="preserve"> dan ditampilkan secara random dari bank soal yang sudah disediakan.</w:t>
       </w:r>
     </w:p>
     <w:p>
       <w:pPr>
         <w:pStyle w:val="178"/>
-        <w:spacing w:before="0" w:after="0" w:line="480" w:lineRule="auto"/>
-        <w:ind w:left="284" w:firstLine="0"/>
+        <w:numPr>
+          <w:ilvl w:val="0"/>
+          <w:numId w:val="2"/>
+        </w:numPr>
+        <w:spacing w:before="0" w:after="0" w:line="480" w:lineRule="auto"/>
+        <w:ind w:left="426" w:leftChars="0" w:hanging="360" w:firstLineChars="0"/>
         <w:contextualSpacing/>
-      </w:pPr>
+        <w:rPr>
+          <w:rFonts w:hint="default"/>
+          <w:lang w:val="en"/>
+        </w:rPr>
+      </w:pPr>
+      <w:r>
+        <w:rPr>
+          <w:rFonts w:hint="default"/>
+          <w:lang w:val="en"/>
+        </w:rPr>
+        <w:t>Manfaat Penelitian</w:t>
+      </w:r>
     </w:p>
     <w:p>
       <w:pPr>
         <w:pStyle w:val="178"/>
-        <w:spacing w:before="0" w:after="0" w:line="480" w:lineRule="auto"/>
-        <w:ind w:left="284" w:firstLine="0"/>
+        <w:numPr>
+          <w:numId w:val="0"/>
+        </w:numPr>
+        <w:spacing w:before="0" w:after="0" w:line="480" w:lineRule="auto"/>
+        <w:ind w:left="66" w:leftChars="0" w:firstLine="719" w:firstLineChars="0"/>
         <w:contextualSpacing/>
-      </w:pPr>
+        <w:rPr>
+          <w:rFonts w:hint="default"/>
+          <w:lang w:val="en"/>
+        </w:rPr>
+      </w:pPr>
+      <w:r>
+        <w:rPr>
+          <w:rFonts w:hint="default"/>
+          <w:lang w:val="en"/>
+        </w:rPr>
+        <w:t>Manfaat dari penelitian ini adalah untuk membangun sebuah aplikasi berbasis mobile yang dapat membantu proses belajar anak-anak.</w:t>
+      </w:r>
+      <w:bookmarkStart w:id="3" w:name="_GoBack"/>
+      <w:bookmarkEnd w:id="3"/>
     </w:p>
     <w:p>
       <w:pPr>
@@ -2568,8 +2657,6 @@
           <w:lang w:val="id-ID"/>
         </w:rPr>
       </w:pPr>
-      <w:bookmarkStart w:id="0" w:name="_GoBack"/>
-      <w:bookmarkEnd w:id="0"/>
     </w:p>
     <w:p>
       <w:pPr>
@@ -3124,7 +3211,7 @@
         <w:ind w:left="426" w:hanging="360"/>
         <w:contextualSpacing/>
       </w:pPr>
-      <w:bookmarkStart w:id="1" w:name="__DdeLink__430_2964042870"/>
+      <w:bookmarkStart w:id="0" w:name="__DdeLink__430_2964042870"/>
       <w:r>
         <w:rPr>
           <w:b/>
@@ -3132,7 +3219,7 @@
         </w:rPr>
         <w:t>Permodelan yang digunakan</w:t>
       </w:r>
-      <w:bookmarkEnd w:id="1"/>
+      <w:bookmarkEnd w:id="0"/>
     </w:p>
     <w:p>
       <w:pPr>
@@ -3497,7 +3584,7 @@
         <w:spacing w:before="0" w:after="0" w:line="480" w:lineRule="auto"/>
         <w:contextualSpacing/>
       </w:pPr>
-      <w:bookmarkStart w:id="2" w:name="__DdeLink__1801_2221855394"/>
+      <w:bookmarkStart w:id="1" w:name="__DdeLink__1801_2221855394"/>
       <w:r>
         <w:rPr>
           <w:i/>
@@ -3511,7 +3598,7 @@
         </w:rPr>
         <w:t>diagram</w:t>
       </w:r>
-      <w:bookmarkEnd w:id="2"/>
+      <w:bookmarkEnd w:id="1"/>
     </w:p>
     <w:p>
       <w:pPr>
@@ -4609,8 +4696,8 @@
         </w:rPr>
         <w:t xml:space="preserve">Rian Yulianto 2019. </w:t>
       </w:r>
-      <w:bookmarkStart w:id="3" w:name="97ed"/>
-      <w:bookmarkEnd w:id="3"/>
+      <w:bookmarkStart w:id="2" w:name="97ed"/>
+      <w:bookmarkEnd w:id="2"/>
       <w:r>
         <w:rPr>
           <w:szCs w:val="24"/>
@@ -4660,7 +4747,6 @@
     <w:sectPr>
       <w:pgSz w:w="11906" w:h="16838"/>
       <w:pgMar w:top="2268" w:right="1701" w:bottom="1701" w:left="2268" w:header="0" w:footer="0" w:gutter="0"/>
-      <w:paperSrc/>
       <w:pgNumType w:fmt="decimal"/>
       <w:cols w:equalWidth="0" w:num="1">
         <w:col w:w="7937"/>
@@ -5444,7 +5530,7 @@
     <w:lsdException w:uiPriority="99" w:name="table of authorities"/>
     <w:lsdException w:uiPriority="99" w:name="macro"/>
     <w:lsdException w:uiPriority="99" w:name="toa heading"/>
-    <w:lsdException w:unhideWhenUsed="0" w:uiPriority="0" w:semiHidden="0" w:name="List"/>
+    <w:lsdException w:qFormat="1" w:unhideWhenUsed="0" w:uiPriority="0" w:semiHidden="0" w:name="List"/>
     <w:lsdException w:uiPriority="99" w:name="List Bullet"/>
     <w:lsdException w:uiPriority="99" w:name="List Number"/>
     <w:lsdException w:uiPriority="99" w:name="List 2"/>
@@ -5463,7 +5549,7 @@
     <w:lsdException w:uiPriority="99" w:name="Closing"/>
     <w:lsdException w:uiPriority="99" w:name="Signature"/>
     <w:lsdException w:qFormat="1" w:uiPriority="1" w:name="Default Paragraph Font"/>
-    <w:lsdException w:unhideWhenUsed="0" w:uiPriority="0" w:semiHidden="0" w:name="Body Text"/>
+    <w:lsdException w:qFormat="1" w:unhideWhenUsed="0" w:uiPriority="0" w:semiHidden="0" w:name="Body Text"/>
     <w:lsdException w:uiPriority="99" w:name="Body Text Indent"/>
     <w:lsdException w:uiPriority="99" w:name="List Continue"/>
     <w:lsdException w:uiPriority="99" w:name="List Continue 2"/>
@@ -5500,7 +5586,7 @@
     <w:lsdException w:uiPriority="99" w:name="HTML Sample"/>
     <w:lsdException w:uiPriority="99" w:name="HTML Typewriter"/>
     <w:lsdException w:uiPriority="99" w:name="HTML Variable"/>
-    <w:lsdException w:uiPriority="99" w:name="Normal Table"/>
+    <w:lsdException w:qFormat="1" w:uiPriority="99" w:name="Normal Table"/>
     <w:lsdException w:uiPriority="99" w:name="annotation subject"/>
     <w:lsdException w:uiPriority="99" w:name="Table Simple 1"/>
     <w:lsdException w:uiPriority="99" w:name="Table Simple 2"/>
@@ -5700,6 +5786,7 @@
     <w:name w:val="Normal Table"/>
     <w:semiHidden/>
     <w:unhideWhenUsed/>
+    <w:qFormat/>
     <w:uiPriority w:val="99"/>
     <w:tblPr>
       <w:tblLayout w:type="fixed"/>
@@ -5730,6 +5817,7 @@
   <w:style w:type="paragraph" w:styleId="4">
     <w:name w:val="Body Text"/>
     <w:basedOn w:val="1"/>
+    <w:qFormat/>
     <w:uiPriority w:val="0"/>
     <w:pPr>
       <w:spacing w:before="0" w:after="140" w:line="276" w:lineRule="auto"/>
@@ -5769,6 +5857,7 @@
   <w:style w:type="paragraph" w:styleId="7">
     <w:name w:val="List"/>
     <w:basedOn w:val="4"/>
+    <w:qFormat/>
     <w:uiPriority w:val="0"/>
     <w:rPr>
       <w:rFonts w:cs="Lohit Devanagari"/>
@@ -7070,6 +7159,7 @@
   </w:style>
   <w:style w:type="character" w:customStyle="1" w:styleId="162">
     <w:name w:val="Internet Link"/>
+    <w:qFormat/>
     <w:uiPriority w:val="0"/>
     <w:rPr>
       <w:color w:val="000080"/>

</xml_diff>